<commit_message>
Adding video and updating bibliography
</commit_message>
<xml_diff>
--- a/Bibliography.docx
+++ b/Bibliography.docx
@@ -23,6 +23,11 @@
       </w:r>
     </w:p>
     <w:p>
+      <w:pPr>
+        <w:rPr>
+          <w:rStyle w:val="Hyperlink"/>
+        </w:rPr>
+      </w:pPr>
       <w:hyperlink r:id="rId4" w:history="1">
         <w:r>
           <w:rPr>
@@ -38,12 +43,22 @@
           <w:rPr>
             <w:rStyle w:val="Hyperlink"/>
           </w:rPr>
+          <w:t>http://techslides.com/list-of-countries-and-capitals</w:t>
+        </w:r>
+      </w:hyperlink>
+    </w:p>
+    <w:p>
+      <w:hyperlink r:id="rId6" w:history="1">
+        <w:r>
+          <w:rPr>
+            <w:rStyle w:val="Hyperlink"/>
+          </w:rPr>
           <w:t>https://www.kaggle.com/saduman/eda-and-data-visualization-with-seaborn</w:t>
         </w:r>
       </w:hyperlink>
     </w:p>
     <w:p>
-      <w:hyperlink r:id="rId6" w:history="1">
+      <w:hyperlink r:id="rId7" w:history="1">
         <w:r>
           <w:rPr>
             <w:rStyle w:val="Hyperlink"/>
@@ -53,7 +68,7 @@
       </w:hyperlink>
     </w:p>
     <w:p>
-      <w:hyperlink r:id="rId7" w:history="1">
+      <w:hyperlink r:id="rId8" w:history="1">
         <w:r>
           <w:rPr>
             <w:rStyle w:val="Hyperlink"/>
@@ -63,7 +78,7 @@
       </w:hyperlink>
     </w:p>
     <w:p>
-      <w:hyperlink r:id="rId8" w:history="1">
+      <w:hyperlink r:id="rId9" w:history="1">
         <w:r>
           <w:rPr>
             <w:rStyle w:val="Hyperlink"/>
@@ -73,7 +88,7 @@
       </w:hyperlink>
     </w:p>
     <w:p>
-      <w:hyperlink r:id="rId9" w:history="1">
+      <w:hyperlink r:id="rId10" w:history="1">
         <w:r>
           <w:rPr>
             <w:rStyle w:val="Hyperlink"/>
@@ -83,7 +98,7 @@
       </w:hyperlink>
     </w:p>
     <w:p>
-      <w:hyperlink r:id="rId10" w:history="1">
+      <w:hyperlink r:id="rId11" w:history="1">
         <w:r>
           <w:rPr>
             <w:rStyle w:val="Hyperlink"/>
@@ -99,7 +114,7 @@
           <w:szCs w:val="28"/>
         </w:rPr>
       </w:pPr>
-      <w:hyperlink r:id="rId11" w:history="1">
+      <w:hyperlink r:id="rId12" w:history="1">
         <w:r>
           <w:rPr>
             <w:rStyle w:val="Hyperlink"/>
@@ -243,6 +258,7 @@
     <w:lsdException w:name="HTML Sample" w:semiHidden="1" w:unhideWhenUsed="1"/>
     <w:lsdException w:name="HTML Typewriter" w:semiHidden="1" w:unhideWhenUsed="1"/>
     <w:lsdException w:name="HTML Variable" w:semiHidden="1" w:unhideWhenUsed="1"/>
+    <w:lsdException w:name="Normal Table" w:semiHidden="1" w:unhideWhenUsed="1"/>
     <w:lsdException w:name="annotation subject" w:semiHidden="1" w:unhideWhenUsed="1"/>
     <w:lsdException w:name="No List" w:semiHidden="1" w:unhideWhenUsed="1"/>
     <w:lsdException w:name="Outline List 1" w:semiHidden="1" w:unhideWhenUsed="1"/>
@@ -289,8 +305,10 @@
     <w:lsdException w:name="Table Subtle 2" w:semiHidden="1" w:unhideWhenUsed="1"/>
     <w:lsdException w:name="Table Web 1" w:semiHidden="1" w:unhideWhenUsed="1"/>
     <w:lsdException w:name="Table Web 2" w:semiHidden="1" w:unhideWhenUsed="1"/>
+    <w:lsdException w:name="Table Web 3" w:semiHidden="1" w:unhideWhenUsed="1"/>
     <w:lsdException w:name="Balloon Text" w:semiHidden="1" w:unhideWhenUsed="1"/>
     <w:lsdException w:name="Table Grid" w:uiPriority="39"/>
+    <w:lsdException w:name="Table Theme" w:semiHidden="1" w:unhideWhenUsed="1"/>
     <w:lsdException w:name="Placeholder Text" w:semiHidden="1"/>
     <w:lsdException w:name="No Spacing" w:uiPriority="1" w:qFormat="1"/>
     <w:lsdException w:name="Light Shading" w:uiPriority="60"/>
@@ -552,6 +570,18 @@
     <w:rsid w:val="00830946"/>
     <w:rPr>
       <w:color w:val="0000FF"/>
+      <w:u w:val="single"/>
+    </w:rPr>
+  </w:style>
+  <w:style w:type="character" w:styleId="FollowedHyperlink">
+    <w:name w:val="FollowedHyperlink"/>
+    <w:basedOn w:val="DefaultParagraphFont"/>
+    <w:uiPriority w:val="99"/>
+    <w:semiHidden/>
+    <w:unhideWhenUsed/>
+    <w:rsid w:val="007801E6"/>
+    <w:rPr>
+      <w:color w:val="954F72" w:themeColor="followedHyperlink"/>
       <w:u w:val="single"/>
     </w:rPr>
   </w:style>

</xml_diff>